<commit_message>
solution to problem No. 2
</commit_message>
<xml_diff>
--- a/src/main/resources/test.docx
+++ b/src/main/resources/test.docx
@@ -4,158 +4,847 @@
   <w:body>
     <w:p>
       <w:pPr>
-        <w:rPr>
-          <w:rFonts w:asciiTheme="minorHAnsi" w:hAnsiTheme="minorHAnsi" w:cstheme="minorHAnsi"/>
+        <w:jc w:val="center"/>
+        <w:rPr>
+          <w:b/>
+          <w:sz w:val="22"/>
+          <w:szCs w:val="22"/>
+        </w:rPr>
+      </w:pPr>
+      <w:r>
+        <w:rPr>
+          <w:b/>
+          <w:sz w:val="22"/>
+          <w:szCs w:val="22"/>
+        </w:rPr>
+        <w:t>ОБРАЗЕЦ ЗАЯВЛЕНИЯ</w:t>
+      </w:r>
+    </w:p>
+    <w:p>
+      <w:pPr>
+        <w:jc w:val="center"/>
+        <w:rPr>
+          <w:b/>
+          <w:sz w:val="22"/>
+          <w:szCs w:val="22"/>
+        </w:rPr>
+      </w:pPr>
+      <w:r>
+        <w:rPr>
+          <w:b/>
+          <w:sz w:val="22"/>
+          <w:szCs w:val="22"/>
+        </w:rPr>
+        <w:t xml:space="preserve"> ПРИ ПРЕДОСТАВЛЕНИИ ОТПУСКА С ПОСЛЕДУЮЩИМ УВОЛЬНЕНИЕМ</w:t>
+      </w:r>
+    </w:p>
+    <w:tbl>
+      <w:tblPr>
+        <w:tblpPr w:leftFromText="180" w:rightFromText="180" w:vertAnchor="page" w:horzAnchor="margin" w:tblpXSpec="right" w:tblpY="2548"/>
+        <w:tblW w:w="0" w:type="auto"/>
+        <w:tblLook w:val="0000" w:firstRow="0" w:lastRow="0" w:firstColumn="0" w:lastColumn="0" w:noHBand="0" w:noVBand="0"/>
+      </w:tblPr>
+      <w:tblGrid>
+        <w:gridCol w:w="5572"/>
+      </w:tblGrid>
+      <w:tr>
+        <w:trPr>
+          <w:trHeight w:val="2157"/>
+        </w:trPr>
+        <w:tc>
+          <w:tcPr>
+            <w:tcW w:w="5572" w:type="dxa"/>
+          </w:tcPr>
+          <w:p>
+            <w:pPr>
+              <w:jc w:val="both"/>
+              <w:rPr>
+                <w:i/>
+                <w:sz w:val="28"/>
+                <w:szCs w:val="28"/>
+              </w:rPr>
+            </w:pPr>
+            <w:r>
+              <w:rPr>
+                <w:i/>
+                <w:sz w:val="28"/>
+                <w:szCs w:val="28"/>
+              </w:rPr>
+              <w:t>Руководителю исполнительного органа государственной власти Мурманской области</w:t>
+            </w:r>
+          </w:p>
+          <w:p>
+            <w:pPr>
+              <w:jc w:val="both"/>
+              <w:rPr>
+                <w:i/>
+                <w:sz w:val="28"/>
+                <w:szCs w:val="28"/>
+              </w:rPr>
+            </w:pPr>
+            <w:r>
+              <w:rPr>
+                <w:i/>
+                <w:sz w:val="28"/>
+                <w:szCs w:val="28"/>
+              </w:rPr>
+              <w:t>Фамилия И.О.</w:t>
+            </w:r>
+          </w:p>
+          <w:p>
+            <w:pPr>
+              <w:jc w:val="both"/>
+              <w:rPr>
+                <w:i/>
+                <w:sz w:val="30"/>
+                <w:szCs w:val="30"/>
+              </w:rPr>
+            </w:pPr>
+            <w:r>
+              <w:rPr>
+                <w:i/>
+                <w:sz w:val="30"/>
+                <w:szCs w:val="30"/>
+              </w:rPr>
+              <w:t xml:space="preserve">от </w:t>
+            </w:r>
+            <w:r>
+              <w:rPr>
+                <w:i/>
+                <w:sz w:val="30"/>
+                <w:szCs w:val="30"/>
+              </w:rPr>
+              <w:t>$</w:t>
+            </w:r>
+            <w:r>
+              <w:rPr>
+                <w:i/>
+                <w:sz w:val="30"/>
+                <w:szCs w:val="30"/>
+              </w:rPr>
+              <w:t>{</w:t>
+            </w:r>
+            <w:r>
+              <w:rPr>
+                <w:i/>
+                <w:sz w:val="30"/>
+                <w:szCs w:val="30"/>
+                <w:lang w:val="en-US"/>
+              </w:rPr>
+              <w:t>fio</w:t>
+            </w:r>
+            <w:r>
+              <w:rPr>
+                <w:i/>
+                <w:sz w:val="30"/>
+                <w:szCs w:val="30"/>
+              </w:rPr>
+              <w:t>}, ${</w:t>
+            </w:r>
+            <w:r>
+              <w:rPr>
+                <w:i/>
+                <w:sz w:val="30"/>
+                <w:szCs w:val="30"/>
+                <w:lang w:val="en-US"/>
+              </w:rPr>
+              <w:t>post</w:t>
+            </w:r>
+            <w:r>
+              <w:rPr>
+                <w:i/>
+                <w:sz w:val="30"/>
+                <w:szCs w:val="30"/>
+              </w:rPr>
+              <w:t>}, ${</w:t>
+            </w:r>
+            <w:r>
+              <w:rPr>
+                <w:i/>
+                <w:sz w:val="30"/>
+                <w:szCs w:val="30"/>
+                <w:lang w:val="en-US"/>
+              </w:rPr>
+              <w:t>company</w:t>
+            </w:r>
+            <w:r>
+              <w:rPr>
+                <w:i/>
+                <w:sz w:val="30"/>
+                <w:szCs w:val="30"/>
+              </w:rPr>
+              <w:t>}</w:t>
+            </w:r>
+          </w:p>
+          <w:p>
+            <w:pPr>
+              <w:jc w:val="both"/>
+              <w:rPr>
+                <w:i/>
+              </w:rPr>
+            </w:pPr>
+            <w:r>
+              <w:rPr>
+                <w:i/>
+              </w:rPr>
+              <w:t>(должность, наименование структурного подразделения, фамилия, имя, отчество гражданского служащего</w:t>
+            </w:r>
+            <w:r>
+              <w:rPr>
+                <w:i/>
+              </w:rPr>
+              <w:t xml:space="preserve">) </w:t>
+            </w:r>
+          </w:p>
+          <w:p>
+            <w:pPr>
+              <w:jc w:val="both"/>
+              <w:rPr>
+                <w:sz w:val="28"/>
+                <w:szCs w:val="28"/>
+              </w:rPr>
+            </w:pPr>
+          </w:p>
+        </w:tc>
+      </w:tr>
+    </w:tbl>
+    <w:p>
+      <w:pPr>
+        <w:jc w:val="center"/>
+        <w:rPr>
+          <w:b/>
+          <w:i/>
+          <w:u w:val="single"/>
+        </w:rPr>
+      </w:pPr>
+    </w:p>
+    <w:p>
+      <w:pPr>
+        <w:jc w:val="center"/>
+        <w:rPr>
+          <w:b/>
+          <w:i/>
+          <w:u w:val="single"/>
+        </w:rPr>
+      </w:pPr>
+    </w:p>
+    <w:p>
+      <w:pPr>
+        <w:jc w:val="center"/>
+        <w:rPr>
+          <w:b/>
+          <w:i/>
+          <w:u w:val="single"/>
+        </w:rPr>
+      </w:pPr>
+    </w:p>
+    <w:p>
+      <w:pPr>
+        <w:jc w:val="center"/>
+        <w:rPr>
+          <w:b/>
+          <w:i/>
+          <w:u w:val="single"/>
+        </w:rPr>
+      </w:pPr>
+    </w:p>
+    <w:p>
+      <w:pPr>
+        <w:jc w:val="center"/>
+        <w:rPr>
+          <w:b/>
+          <w:i/>
+          <w:u w:val="single"/>
+        </w:rPr>
+      </w:pPr>
+    </w:p>
+    <w:p>
+      <w:pPr>
+        <w:jc w:val="center"/>
+        <w:rPr>
+          <w:b/>
+          <w:i/>
+          <w:u w:val="single"/>
+        </w:rPr>
+      </w:pPr>
+    </w:p>
+    <w:p>
+      <w:pPr>
+        <w:jc w:val="center"/>
+        <w:rPr>
+          <w:b/>
+          <w:i/>
+          <w:u w:val="single"/>
+        </w:rPr>
+      </w:pPr>
+    </w:p>
+    <w:p>
+      <w:pPr>
+        <w:jc w:val="center"/>
+        <w:rPr>
+          <w:b/>
+          <w:i/>
+          <w:u w:val="single"/>
+        </w:rPr>
+      </w:pPr>
+    </w:p>
+    <w:p>
+      <w:pPr>
+        <w:jc w:val="center"/>
+        <w:rPr>
+          <w:b/>
+          <w:i/>
+          <w:u w:val="single"/>
+        </w:rPr>
+      </w:pPr>
+    </w:p>
+    <w:p>
+      <w:pPr>
+        <w:jc w:val="center"/>
+        <w:rPr>
+          <w:b/>
+          <w:i/>
+          <w:u w:val="single"/>
+        </w:rPr>
+      </w:pPr>
+    </w:p>
+    <w:p>
+      <w:pPr>
+        <w:jc w:val="center"/>
+        <w:rPr>
+          <w:b/>
+          <w:i/>
+          <w:u w:val="single"/>
+        </w:rPr>
+      </w:pPr>
+    </w:p>
+    <w:p>
+      <w:pPr>
+        <w:jc w:val="center"/>
+        <w:rPr>
+          <w:b/>
+          <w:i/>
+          <w:u w:val="single"/>
+        </w:rPr>
+      </w:pPr>
+    </w:p>
+    <w:p>
+      <w:pPr>
+        <w:jc w:val="center"/>
+        <w:rPr>
+          <w:b/>
+          <w:i/>
+          <w:u w:val="single"/>
+        </w:rPr>
+      </w:pPr>
+    </w:p>
+    <w:p>
+      <w:pPr>
+        <w:jc w:val="center"/>
+        <w:rPr>
+          <w:b/>
+          <w:i/>
+          <w:u w:val="single"/>
+        </w:rPr>
+      </w:pPr>
+    </w:p>
+    <w:p>
+      <w:pPr>
+        <w:jc w:val="center"/>
+        <w:rPr>
+          <w:b/>
+          <w:i/>
+          <w:u w:val="single"/>
+        </w:rPr>
+      </w:pPr>
+    </w:p>
+    <w:p>
+      <w:pPr>
+        <w:jc w:val="center"/>
+        <w:rPr>
+          <w:b/>
+          <w:i/>
+          <w:u w:val="single"/>
+        </w:rPr>
+      </w:pPr>
+    </w:p>
+    <w:p>
+      <w:pPr>
+        <w:jc w:val="center"/>
+        <w:rPr>
+          <w:b/>
+          <w:i/>
+          <w:u w:val="single"/>
+        </w:rPr>
+      </w:pPr>
+    </w:p>
+    <w:p>
+      <w:pPr>
+        <w:jc w:val="center"/>
+        <w:rPr>
+          <w:i/>
+          <w:sz w:val="30"/>
+          <w:szCs w:val="30"/>
+        </w:rPr>
+      </w:pPr>
+    </w:p>
+    <w:p>
+      <w:pPr>
+        <w:jc w:val="center"/>
+        <w:rPr>
+          <w:i/>
+          <w:sz w:val="30"/>
+          <w:szCs w:val="30"/>
+        </w:rPr>
+      </w:pPr>
+    </w:p>
+    <w:p>
+      <w:pPr>
+        <w:jc w:val="center"/>
+        <w:rPr>
+          <w:i/>
+          <w:sz w:val="30"/>
+          <w:szCs w:val="30"/>
+        </w:rPr>
+      </w:pPr>
+      <w:r>
+        <w:rPr>
+          <w:i/>
+          <w:sz w:val="30"/>
+          <w:szCs w:val="30"/>
+        </w:rPr>
+        <w:t>ЗАЯВЛЕНИЕ</w:t>
+      </w:r>
+    </w:p>
+    <w:p>
+      <w:pPr>
+        <w:ind w:firstLine="720"/>
+        <w:jc w:val="both"/>
+        <w:rPr>
+          <w:sz w:val="28"/>
+        </w:rPr>
+      </w:pPr>
+    </w:p>
+    <w:p>
+      <w:pPr>
+        <w:tabs>
+          <w:tab w:val="left" w:pos="720"/>
+        </w:tabs>
+        <w:ind w:firstLine="720"/>
+        <w:jc w:val="both"/>
+        <w:rPr>
+          <w:i/>
+          <w:sz w:val="28"/>
+        </w:rPr>
+      </w:pPr>
+      <w:r>
+        <w:rPr>
+          <w:i/>
+          <w:sz w:val="30"/>
+          <w:szCs w:val="30"/>
+        </w:rPr>
+        <w:t>Прошу предоставить</w:t>
+      </w:r>
+      <w:r>
+        <w:rPr>
+          <w:i/>
+          <w:sz w:val="28"/>
+        </w:rPr>
+        <w:t xml:space="preserve"> </w:t>
+      </w:r>
+      <w:r>
+        <w:rPr>
+          <w:i/>
+          <w:sz w:val="28"/>
+        </w:rPr>
+        <w:t xml:space="preserve">ежегодный оплачиваемый отпуск (часть ежегодного оплачиваемого отпуска) </w:t>
+      </w:r>
+      <w:r>
+        <w:rPr>
+          <w:i/>
+          <w:sz w:val="30"/>
+          <w:szCs w:val="30"/>
+        </w:rPr>
+        <w:t>продолжительностью ________ календарных дня (ей) с «______» ______________ 2013 года с последующим увольнением по собственной инициативе.</w:t>
+      </w:r>
+    </w:p>
+    <w:p>
+      <w:pPr>
+        <w:ind w:firstLine="709"/>
+        <w:jc w:val="both"/>
+        <w:rPr>
+          <w:i/>
           <w:sz w:val="28"/>
           <w:szCs w:val="28"/>
         </w:rPr>
       </w:pPr>
-      <w:r>
-        <w:rPr>
-          <w:rFonts w:asciiTheme="minorHAnsi" w:hAnsiTheme="minorHAnsi" w:cstheme="minorHAnsi"/>
+    </w:p>
+    <w:p>
+      <w:pPr>
+        <w:ind w:firstLine="709"/>
+        <w:jc w:val="both"/>
+        <w:rPr>
+          <w:i/>
           <w:sz w:val="28"/>
           <w:szCs w:val="28"/>
         </w:rPr>
-        <w:t xml:space="preserve">Тестовый файл для генерации документа по шаблону. </w:t>
-      </w:r>
-    </w:p>
-    <w:p>
-      <w:pPr>
-        <w:rPr>
-          <w:rFonts w:asciiTheme="minorHAnsi" w:hAnsiTheme="minorHAnsi" w:cstheme="minorHAnsi"/>
+      </w:pPr>
+    </w:p>
+    <w:p>
+      <w:pPr>
+        <w:jc w:val="both"/>
+        <w:rPr>
+          <w:i/>
+        </w:rPr>
+      </w:pPr>
+      <w:r>
+        <w:rPr>
+          <w:i/>
+        </w:rPr>
+        <w:t>Дата</w:t>
+      </w:r>
+      <w:r>
+        <w:rPr>
+          <w:i/>
+        </w:rPr>
+        <w:t xml:space="preserve"> ${</w:t>
+      </w:r>
+      <w:r>
+        <w:rPr>
+          <w:i/>
+          <w:lang w:val="en-US"/>
+        </w:rPr>
+        <w:t>date</w:t>
+      </w:r>
+      <w:r>
+        <w:rPr>
+          <w:i/>
+        </w:rPr>
+        <w:t>}</w:t>
+      </w:r>
+      <w:r>
+        <w:rPr>
+          <w:i/>
+        </w:rPr>
+        <w:t xml:space="preserve">               </w:t>
+      </w:r>
+      <w:r>
+        <w:rPr>
+          <w:i/>
+        </w:rPr>
+        <w:t xml:space="preserve">       </w:t>
+      </w:r>
+      <w:r>
+        <w:rPr>
+          <w:i/>
+        </w:rPr>
+        <w:t xml:space="preserve">подпись                              </w:t>
+      </w:r>
+      <w:r>
+        <w:rPr>
+          <w:i/>
+        </w:rPr>
+        <w:t xml:space="preserve"> </w:t>
+      </w:r>
+      <w:r>
+        <w:rPr>
+          <w:i/>
+        </w:rPr>
+        <w:t>расшифровка подписи</w:t>
+      </w:r>
+      <w:r>
+        <w:rPr>
+          <w:i/>
+        </w:rPr>
+        <w:t xml:space="preserve">   </w:t>
+      </w:r>
+      <w:r>
+        <w:rPr>
+          <w:i/>
+        </w:rPr>
+        <w:t>$</w:t>
+      </w:r>
+      <w:r>
+        <w:rPr>
+          <w:i/>
+        </w:rPr>
+        <w:t>{</w:t>
+      </w:r>
+      <w:r>
+        <w:rPr>
+          <w:i/>
+          <w:lang w:val="en-US"/>
+        </w:rPr>
+        <w:t>decode</w:t>
+      </w:r>
+      <w:r>
+        <w:rPr>
+          <w:i/>
+        </w:rPr>
+        <w:t>}</w:t>
+      </w:r>
+    </w:p>
+    <w:p>
+      <w:pPr>
+        <w:ind w:firstLine="709"/>
+        <w:jc w:val="both"/>
+        <w:rPr>
+          <w:i/>
+        </w:rPr>
+      </w:pPr>
+      <w:r>
+        <w:rPr>
+          <w:i/>
+        </w:rPr>
+        <w:t xml:space="preserve"> </w:t>
+      </w:r>
+    </w:p>
+    <w:p>
+      <w:pPr>
+        <w:jc w:val="both"/>
+        <w:rPr>
+          <w:i/>
           <w:sz w:val="28"/>
           <w:szCs w:val="28"/>
         </w:rPr>
       </w:pPr>
       <w:r>
         <w:rPr>
-          <w:rFonts w:asciiTheme="minorHAnsi" w:hAnsiTheme="minorHAnsi" w:cstheme="minorHAnsi"/>
+          <w:i/>
           <w:sz w:val="28"/>
           <w:szCs w:val="28"/>
         </w:rPr>
-        <w:t>Информация об одном создателе:</w:t>
-      </w:r>
-    </w:p>
-    <w:p>
-      <w:pPr>
-        <w:numPr>
-          <w:ilvl w:val="0"/>
-          <w:numId w:val="1"/>
-        </w:numPr>
-        <w:rPr>
-          <w:rFonts w:asciiTheme="minorHAnsi" w:hAnsiTheme="minorHAnsi" w:cstheme="minorHAnsi"/>
+        <w:t xml:space="preserve">                   </w:t>
+      </w:r>
+    </w:p>
+    <w:p>
+      <w:pPr>
+        <w:jc w:val="both"/>
+        <w:rPr>
+          <w:i/>
           <w:sz w:val="28"/>
           <w:szCs w:val="28"/>
         </w:rPr>
       </w:pPr>
-      <w:r>
-        <w:rPr>
-          <w:rFonts w:asciiTheme="minorHAnsi" w:hAnsiTheme="minorHAnsi" w:cstheme="minorHAnsi"/>
+    </w:p>
+    <w:p>
+      <w:pPr>
+        <w:jc w:val="both"/>
+        <w:rPr>
+          <w:i/>
           <w:sz w:val="28"/>
           <w:szCs w:val="28"/>
         </w:rPr>
-        <w:t>ФИО: ${</w:t>
-      </w:r>
-      <w:proofErr w:type="spellStart"/>
-      <w:r>
-        <w:rPr>
-          <w:rFonts w:asciiTheme="minorHAnsi" w:hAnsiTheme="minorHAnsi" w:cstheme="minorHAnsi"/>
+      </w:pPr>
+    </w:p>
+    <w:p>
+      <w:pPr>
+        <w:jc w:val="both"/>
+        <w:rPr>
+          <w:i/>
           <w:sz w:val="28"/>
           <w:szCs w:val="28"/>
-          <w:lang w:val="en-US"/>
-        </w:rPr>
-        <w:t>fio</w:t>
-      </w:r>
-      <w:proofErr w:type="spellEnd"/>
-      <w:r>
-        <w:rPr>
-          <w:rFonts w:asciiTheme="minorHAnsi" w:hAnsiTheme="minorHAnsi" w:cstheme="minorHAnsi"/>
+        </w:rPr>
+      </w:pPr>
+      <w:r>
+        <w:rPr>
+          <w:i/>
           <w:sz w:val="28"/>
           <w:szCs w:val="28"/>
         </w:rPr>
-        <w:t>}</w:t>
-      </w:r>
-    </w:p>
-    <w:p>
-      <w:pPr>
-        <w:numPr>
-          <w:ilvl w:val="0"/>
-          <w:numId w:val="1"/>
-        </w:numPr>
-        <w:rPr>
-          <w:rFonts w:asciiTheme="minorHAnsi" w:hAnsiTheme="minorHAnsi" w:cstheme="minorHAnsi"/>
-          <w:sz w:val="28"/>
-          <w:szCs w:val="28"/>
-        </w:rPr>
-      </w:pPr>
-      <w:r>
-        <w:rPr>
-          <w:rFonts w:asciiTheme="minorHAnsi" w:hAnsiTheme="minorHAnsi" w:cstheme="minorHAnsi"/>
-          <w:sz w:val="28"/>
-          <w:szCs w:val="28"/>
-        </w:rPr>
-        <w:t xml:space="preserve">Дата рождения: </w:t>
-      </w:r>
-      <w:r>
-        <w:rPr>
-          <w:rFonts w:asciiTheme="minorHAnsi" w:hAnsiTheme="minorHAnsi" w:cstheme="minorHAnsi"/>
-          <w:sz w:val="28"/>
-          <w:szCs w:val="28"/>
-          <w:lang w:val="en-US"/>
-        </w:rPr>
-        <w:t>${</w:t>
-      </w:r>
-      <w:proofErr w:type="spellStart"/>
-      <w:r>
-        <w:rPr>
-          <w:rFonts w:asciiTheme="minorHAnsi" w:hAnsiTheme="minorHAnsi" w:cstheme="minorHAnsi"/>
-          <w:sz w:val="28"/>
-          <w:szCs w:val="28"/>
-          <w:lang w:val="en-US"/>
-        </w:rPr>
-        <w:t>birth_date</w:t>
-      </w:r>
-      <w:proofErr w:type="spellEnd"/>
-      <w:r>
-        <w:rPr>
-          <w:rFonts w:asciiTheme="minorHAnsi" w:hAnsiTheme="minorHAnsi" w:cstheme="minorHAnsi"/>
-          <w:sz w:val="28"/>
-          <w:szCs w:val="28"/>
-          <w:lang w:val="en-US"/>
-        </w:rPr>
-        <w:t>}</w:t>
-      </w:r>
-    </w:p>
-    <w:p>
-      <w:pPr>
-        <w:numPr>
-          <w:ilvl w:val="0"/>
-          <w:numId w:val="1"/>
-        </w:numPr>
-        <w:rPr>
-          <w:rFonts w:asciiTheme="minorHAnsi" w:hAnsiTheme="minorHAnsi" w:cstheme="minorHAnsi"/>
-          <w:sz w:val="28"/>
-          <w:szCs w:val="28"/>
-        </w:rPr>
-      </w:pPr>
-      <w:r>
-        <w:rPr>
-          <w:rFonts w:asciiTheme="minorHAnsi" w:hAnsiTheme="minorHAnsi" w:cstheme="minorHAnsi"/>
-          <w:sz w:val="28"/>
-          <w:szCs w:val="28"/>
-        </w:rPr>
-        <w:t xml:space="preserve">Место проживания: </w:t>
-      </w:r>
-      <w:r>
-        <w:rPr>
-          <w:rFonts w:asciiTheme="minorHAnsi" w:hAnsiTheme="minorHAnsi" w:cstheme="minorHAnsi"/>
-          <w:sz w:val="28"/>
-          <w:szCs w:val="28"/>
-          <w:lang w:val="en-US"/>
-        </w:rPr>
-        <w:t>${domicile}</w:t>
-      </w:r>
-    </w:p>
+        <w:t xml:space="preserve">                                                                                                                             </w:t>
+      </w:r>
+    </w:p>
+    <w:tbl>
+      <w:tblPr>
+        <w:tblW w:w="0" w:type="auto"/>
+        <w:tblLook w:val="0000" w:firstRow="0" w:lastRow="0" w:firstColumn="0" w:lastColumn="0" w:noHBand="0" w:noVBand="0"/>
+      </w:tblPr>
+      <w:tblGrid>
+        <w:gridCol w:w="8403"/>
+      </w:tblGrid>
+      <w:tr>
+        <w:trPr>
+          <w:trHeight w:val="1160"/>
+        </w:trPr>
+        <w:tc>
+          <w:tcPr>
+            <w:tcW w:w="8403" w:type="dxa"/>
+          </w:tcPr>
+          <w:p>
+            <w:pPr>
+              <w:rPr>
+                <w:i/>
+              </w:rPr>
+            </w:pPr>
+            <w:r>
+              <w:rPr>
+                <w:i/>
+              </w:rPr>
+              <w:t>ОЗНАКОМЛЕН</w:t>
+            </w:r>
+          </w:p>
+          <w:p>
+            <w:pPr>
+              <w:jc w:val="both"/>
+              <w:rPr>
+                <w:b/>
+                <w:i/>
+              </w:rPr>
+            </w:pPr>
+            <w:r>
+              <w:rPr>
+                <w:b/>
+                <w:i/>
+              </w:rPr>
+              <w:t xml:space="preserve">Начальник </w:t>
+            </w:r>
+            <w:r>
+              <w:rPr>
+                <w:b/>
+                <w:i/>
+              </w:rPr>
+              <w:t>структурного подразделения</w:t>
+            </w:r>
+          </w:p>
+          <w:p>
+            <w:pPr>
+              <w:jc w:val="both"/>
+              <w:rPr>
+                <w:i/>
+              </w:rPr>
+            </w:pPr>
+            <w:r>
+              <w:rPr>
+                <w:i/>
+              </w:rPr>
+              <w:t xml:space="preserve">Дата </w:t>
+            </w:r>
+            <w:r>
+              <w:rPr>
+                <w:i/>
+              </w:rPr>
+              <w:t>${</w:t>
+            </w:r>
+            <w:r>
+              <w:rPr>
+                <w:i/>
+                <w:lang w:val="en-US"/>
+              </w:rPr>
+              <w:t>date</w:t>
+            </w:r>
+            <w:r>
+              <w:rPr>
+                <w:i/>
+              </w:rPr>
+              <w:t>}</w:t>
+            </w:r>
+            <w:r>
+              <w:rPr>
+                <w:i/>
+              </w:rPr>
+              <w:t xml:space="preserve">             подпись</w:t>
+            </w:r>
+            <w:r>
+              <w:rPr>
+                <w:i/>
+              </w:rPr>
+              <w:t xml:space="preserve">                  </w:t>
+            </w:r>
+            <w:r>
+              <w:rPr>
+                <w:i/>
+              </w:rPr>
+              <w:t>расшифровка подписи</w:t>
+            </w:r>
+            <w:r>
+              <w:rPr>
+                <w:i/>
+              </w:rPr>
+              <w:t xml:space="preserve"> </w:t>
+            </w:r>
+            <w:r>
+              <w:rPr>
+                <w:i/>
+              </w:rPr>
+              <w:t>$</w:t>
+            </w:r>
+            <w:r>
+              <w:rPr>
+                <w:i/>
+              </w:rPr>
+              <w:t>{</w:t>
+            </w:r>
+            <w:r>
+              <w:rPr>
+                <w:i/>
+                <w:lang w:val="en-US"/>
+              </w:rPr>
+              <w:t>chief</w:t>
+            </w:r>
+            <w:r>
+              <w:rPr>
+                <w:i/>
+              </w:rPr>
+              <w:t>}</w:t>
+            </w:r>
+          </w:p>
+        </w:tc>
+      </w:tr>
+    </w:tbl>
+    <w:p>
+      <w:pPr>
+        <w:jc w:val="center"/>
+        <w:rPr>
+          <w:b/>
+          <w:i/>
+          <w:u w:val="single"/>
+        </w:rPr>
+      </w:pPr>
+    </w:p>
+    <w:p>
+      <w:pPr>
+        <w:jc w:val="center"/>
+        <w:rPr>
+          <w:b/>
+          <w:i/>
+          <w:u w:val="single"/>
+        </w:rPr>
+      </w:pPr>
+    </w:p>
+    <w:p>
+      <w:pPr>
+        <w:jc w:val="center"/>
+        <w:rPr>
+          <w:b/>
+          <w:i/>
+          <w:u w:val="single"/>
+        </w:rPr>
+      </w:pPr>
+    </w:p>
+    <w:p>
+      <w:pPr>
+        <w:jc w:val="center"/>
+        <w:rPr>
+          <w:b/>
+          <w:i/>
+          <w:u w:val="single"/>
+        </w:rPr>
+      </w:pPr>
+    </w:p>
+    <w:p>
+      <w:pPr>
+        <w:jc w:val="center"/>
+        <w:rPr>
+          <w:b/>
+          <w:i/>
+          <w:u w:val="single"/>
+        </w:rPr>
+      </w:pPr>
+    </w:p>
+    <w:p/>
+    <w:p/>
+    <w:p/>
     <w:sectPr>
       <w:pgSz w:w="11906" w:h="16838"/>
       <w:pgMar w:top="1134" w:right="850" w:bottom="1134" w:left="1701" w:header="708" w:footer="708" w:gutter="0"/>
@@ -166,145 +855,16 @@
 </w:document>
 </file>
 
-<file path=word/numbering.xml><?xml version="1.0" encoding="utf-8"?>
-<w:numbering xmlns:wpc="http://schemas.microsoft.com/office/word/2010/wordprocessingCanvas" xmlns:cx="http://schemas.microsoft.com/office/drawing/2014/chartex" xmlns:cx1="http://schemas.microsoft.com/office/drawing/2015/9/8/chartex" xmlns:cx2="http://schemas.microsoft.com/office/drawing/2015/10/21/chartex" xmlns:cx3="http://schemas.microsoft.com/office/drawing/2016/5/9/chartex" xmlns:cx4="http://schemas.microsoft.com/office/drawing/2016/5/10/chartex" xmlns:cx5="http://schemas.microsoft.com/office/drawing/2016/5/11/chartex" xmlns:cx6="http://schemas.microsoft.com/office/drawing/2016/5/12/chartex" xmlns:cx7="http://schemas.microsoft.com/office/drawing/2016/5/13/chartex" xmlns:cx8="http://schemas.microsoft.com/office/drawing/2016/5/14/chartex" xmlns:mc="http://schemas.openxmlformats.org/markup-compatibility/2006" xmlns:aink="http://schemas.microsoft.com/office/drawing/2016/ink" xmlns:am3d="http://schemas.microsoft.com/office/drawing/2017/model3d" xmlns:o="urn:schemas-microsoft-com:office:office" xmlns:oel="http://schemas.microsoft.com/office/2019/extlst" xmlns:r="http://schemas.openxmlformats.org/officeDocument/2006/relationships" xmlns:m="http://schemas.openxmlformats.org/officeDocument/2006/math" xmlns:v="urn:schemas-microsoft-com:vml" xmlns:wp14="http://schemas.microsoft.com/office/word/2010/wordprocessingDrawing" xmlns:wp="http://schemas.openxmlformats.org/drawingml/2006/wordprocessingDrawing" xmlns:w10="urn:schemas-microsoft-com:office:word" xmlns:w="http://schemas.openxmlformats.org/wordprocessingml/2006/main" xmlns:w14="http://schemas.microsoft.com/office/word/2010/wordml" xmlns:w15="http://schemas.microsoft.com/office/word/2012/wordml" xmlns:w16cex="http://schemas.microsoft.com/office/word/2018/wordml/cex" xmlns:w16cid="http://schemas.microsoft.com/office/word/2016/wordml/cid" xmlns:w16="http://schemas.microsoft.com/office/word/2018/wordml" xmlns:w16sdtdh="http://schemas.microsoft.com/office/word/2020/wordml/sdtdatahash" xmlns:w16se="http://schemas.microsoft.com/office/word/2015/wordml/symex" xmlns:wpg="http://schemas.microsoft.com/office/word/2010/wordprocessingGroup" xmlns:wpi="http://schemas.microsoft.com/office/word/2010/wordprocessingInk" xmlns:wne="http://schemas.microsoft.com/office/word/2006/wordml" xmlns:wps="http://schemas.microsoft.com/office/word/2010/wordprocessingShape" mc:Ignorable="w14 w15 w16se w16cid w16 w16cex w16sdtdh wp14">
-  <w:abstractNum w:abstractNumId="0" w15:restartNumberingAfterBreak="0">
-    <w:nsid w:val="075F0B06"/>
-    <w:multiLevelType w:val="hybridMultilevel"/>
-    <w:tmpl w:val="42483F20"/>
-    <w:lvl w:ilvl="0" w:tplc="0419000F">
-      <w:start w:val="1"/>
-      <w:numFmt w:val="decimal"/>
-      <w:lvlText w:val="%1."/>
-      <w:lvlJc w:val="left"/>
-      <w:pPr>
-        <w:ind w:left="720" w:hanging="360"/>
-      </w:pPr>
-    </w:lvl>
-    <w:lvl w:ilvl="1" w:tplc="04190019">
-      <w:start w:val="1"/>
-      <w:numFmt w:val="lowerLetter"/>
-      <w:lvlText w:val="%2."/>
-      <w:lvlJc w:val="left"/>
-      <w:pPr>
-        <w:ind w:left="1440" w:hanging="360"/>
-      </w:pPr>
-    </w:lvl>
-    <w:lvl w:ilvl="2" w:tplc="0419001B">
-      <w:start w:val="1"/>
-      <w:numFmt w:val="lowerRoman"/>
-      <w:lvlText w:val="%3."/>
-      <w:lvlJc w:val="right"/>
-      <w:pPr>
-        <w:ind w:left="2160" w:hanging="180"/>
-      </w:pPr>
-    </w:lvl>
-    <w:lvl w:ilvl="3" w:tplc="0419000F">
-      <w:start w:val="1"/>
-      <w:numFmt w:val="decimal"/>
-      <w:lvlText w:val="%4."/>
-      <w:lvlJc w:val="left"/>
-      <w:pPr>
-        <w:ind w:left="2880" w:hanging="360"/>
-      </w:pPr>
-    </w:lvl>
-    <w:lvl w:ilvl="4" w:tplc="04190019">
-      <w:start w:val="1"/>
-      <w:numFmt w:val="lowerLetter"/>
-      <w:lvlText w:val="%5."/>
-      <w:lvlJc w:val="left"/>
-      <w:pPr>
-        <w:ind w:left="3600" w:hanging="360"/>
-      </w:pPr>
-    </w:lvl>
-    <w:lvl w:ilvl="5" w:tplc="0419001B">
-      <w:start w:val="1"/>
-      <w:numFmt w:val="lowerRoman"/>
-      <w:lvlText w:val="%6."/>
-      <w:lvlJc w:val="right"/>
-      <w:pPr>
-        <w:ind w:left="4320" w:hanging="180"/>
-      </w:pPr>
-    </w:lvl>
-    <w:lvl w:ilvl="6" w:tplc="0419000F">
-      <w:start w:val="1"/>
-      <w:numFmt w:val="decimal"/>
-      <w:lvlText w:val="%7."/>
-      <w:lvlJc w:val="left"/>
-      <w:pPr>
-        <w:ind w:left="5040" w:hanging="360"/>
-      </w:pPr>
-    </w:lvl>
-    <w:lvl w:ilvl="7" w:tplc="04190019">
-      <w:start w:val="1"/>
-      <w:numFmt w:val="lowerLetter"/>
-      <w:lvlText w:val="%8."/>
-      <w:lvlJc w:val="left"/>
-      <w:pPr>
-        <w:ind w:left="5760" w:hanging="360"/>
-      </w:pPr>
-    </w:lvl>
-    <w:lvl w:ilvl="8" w:tplc="0419001B">
-      <w:start w:val="1"/>
-      <w:numFmt w:val="lowerRoman"/>
-      <w:lvlText w:val="%9."/>
-      <w:lvlJc w:val="right"/>
-      <w:pPr>
-        <w:ind w:left="6480" w:hanging="180"/>
-      </w:pPr>
-    </w:lvl>
-  </w:abstractNum>
-  <w:num w:numId="1" w16cid:durableId="697202274">
-    <w:abstractNumId w:val="0"/>
-    <w:lvlOverride w:ilvl="0">
-      <w:startOverride w:val="1"/>
-    </w:lvlOverride>
-    <w:lvlOverride w:ilvl="1">
-      <w:startOverride w:val="1"/>
-    </w:lvlOverride>
-    <w:lvlOverride w:ilvl="2">
-      <w:startOverride w:val="1"/>
-    </w:lvlOverride>
-    <w:lvlOverride w:ilvl="3">
-      <w:startOverride w:val="1"/>
-    </w:lvlOverride>
-    <w:lvlOverride w:ilvl="4">
-      <w:startOverride w:val="1"/>
-    </w:lvlOverride>
-    <w:lvlOverride w:ilvl="5">
-      <w:startOverride w:val="1"/>
-    </w:lvlOverride>
-    <w:lvlOverride w:ilvl="6">
-      <w:startOverride w:val="1"/>
-    </w:lvlOverride>
-    <w:lvlOverride w:ilvl="7">
-      <w:startOverride w:val="1"/>
-    </w:lvlOverride>
-    <w:lvlOverride w:ilvl="8">
-      <w:startOverride w:val="1"/>
-    </w:lvlOverride>
-  </w:num>
-</w:numbering>
-</file>
-
 <file path=word/styles.xml><?xml version="1.0" encoding="utf-8"?>
 <w:styles xmlns:mc="http://schemas.openxmlformats.org/markup-compatibility/2006" xmlns:r="http://schemas.openxmlformats.org/officeDocument/2006/relationships" xmlns:w="http://schemas.openxmlformats.org/wordprocessingml/2006/main" xmlns:w14="http://schemas.microsoft.com/office/word/2010/wordml" xmlns:w15="http://schemas.microsoft.com/office/word/2012/wordml" xmlns:w16cex="http://schemas.microsoft.com/office/word/2018/wordml/cex" xmlns:w16cid="http://schemas.microsoft.com/office/word/2016/wordml/cid" xmlns:w16="http://schemas.microsoft.com/office/word/2018/wordml" xmlns:w16sdtdh="http://schemas.microsoft.com/office/word/2020/wordml/sdtdatahash" xmlns:w16se="http://schemas.microsoft.com/office/word/2015/wordml/symex" mc:Ignorable="w14 w15 w16se w16cid w16 w16cex w16sdtdh">
   <w:docDefaults>
     <w:rPrDefault>
       <w:rPr>
-        <w:rFonts w:asciiTheme="minorHAnsi" w:eastAsiaTheme="minorHAnsi" w:hAnsiTheme="minorHAnsi" w:cstheme="minorBidi"/>
-        <w:kern w:val="2"/>
-        <w:sz w:val="22"/>
-        <w:szCs w:val="22"/>
-        <w:lang w:val="ru-RU" w:eastAsia="en-US" w:bidi="ar-SA"/>
-        <w14:ligatures w14:val="standardContextual"/>
+        <w:rFonts w:ascii="Calibri" w:eastAsia="Calibri" w:hAnsi="Calibri" w:cs="Times New Roman"/>
+        <w:lang w:val="ru-RU" w:eastAsia="ru-RU" w:bidi="ar-SA"/>
       </w:rPr>
     </w:rPrDefault>
-    <w:pPrDefault>
-      <w:pPr>
-        <w:spacing w:after="160" w:line="259" w:lineRule="auto"/>
-      </w:pPr>
-    </w:pPrDefault>
+    <w:pPrDefault/>
   </w:docDefaults>
   <w:latentStyles w:defLockedState="0" w:defUIPriority="99" w:defSemiHidden="0" w:defUnhideWhenUsed="0" w:defQFormat="0" w:count="376">
     <w:lsdException w:name="Normal" w:uiPriority="0" w:qFormat="1"/>
@@ -687,13 +1247,13 @@
   <w:style w:type="paragraph" w:default="1" w:styleId="a">
     <w:name w:val="Normal"/>
     <w:qFormat/>
-    <w:rsid w:val="00885A53"/>
+    <w:rsid w:val="009949A0"/>
     <w:pPr>
-      <w:spacing w:line="252" w:lineRule="auto"/>
+      <w:autoSpaceDE w:val="0"/>
+      <w:autoSpaceDN w:val="0"/>
     </w:pPr>
     <w:rPr>
-      <w:rFonts w:ascii="Calibri" w:eastAsia="Calibri" w:hAnsi="Calibri" w:cs="Times New Roman"/>
-      <w14:ligatures w14:val="none"/>
+      <w:rFonts w:ascii="Times New Roman" w:eastAsia="Times New Roman" w:hAnsi="Times New Roman"/>
     </w:rPr>
   </w:style>
   <w:style w:type="character" w:default="1" w:styleId="a0">
@@ -727,9 +1287,9 @@
 </file>
 
 <file path=word/theme/theme1.xml><?xml version="1.0" encoding="utf-8"?>
-<a:theme xmlns:a="http://schemas.openxmlformats.org/drawingml/2006/main" name="Тема Office">
+<a:theme xmlns:a="http://schemas.openxmlformats.org/drawingml/2006/main" name="Office Theme">
   <a:themeElements>
-    <a:clrScheme name="Стандартная">
+    <a:clrScheme name="Office">
       <a:dk1>
         <a:sysClr val="windowText" lastClr="000000"/>
       </a:dk1>
@@ -743,7 +1303,7 @@
         <a:srgbClr val="E7E6E6"/>
       </a:lt2>
       <a:accent1>
-        <a:srgbClr val="4472C4"/>
+        <a:srgbClr val="5B9BD5"/>
       </a:accent1>
       <a:accent2>
         <a:srgbClr val="ED7D31"/>
@@ -755,7 +1315,7 @@
         <a:srgbClr val="FFC000"/>
       </a:accent4>
       <a:accent5>
-        <a:srgbClr val="5B9BD5"/>
+        <a:srgbClr val="4472C4"/>
       </a:accent5>
       <a:accent6>
         <a:srgbClr val="70AD47"/>
@@ -767,7 +1327,7 @@
         <a:srgbClr val="954F72"/>
       </a:folHlink>
     </a:clrScheme>
-    <a:fontScheme name="Стандартная">
+    <a:fontScheme name="Office">
       <a:majorFont>
         <a:latin typeface="Calibri Light" panose="020F0302020204030204"/>
         <a:ea typeface=""/>
@@ -802,23 +1362,6 @@
         <a:font script="Viet" typeface="Times New Roman"/>
         <a:font script="Uigh" typeface="Microsoft Uighur"/>
         <a:font script="Geor" typeface="Sylfaen"/>
-        <a:font script="Armn" typeface="Arial"/>
-        <a:font script="Bugi" typeface="Leelawadee UI"/>
-        <a:font script="Bopo" typeface="Microsoft JhengHei"/>
-        <a:font script="Java" typeface="Javanese Text"/>
-        <a:font script="Lisu" typeface="Segoe UI"/>
-        <a:font script="Mymr" typeface="Myanmar Text"/>
-        <a:font script="Nkoo" typeface="Ebrima"/>
-        <a:font script="Olck" typeface="Nirmala UI"/>
-        <a:font script="Osma" typeface="Ebrima"/>
-        <a:font script="Phag" typeface="Phagspa"/>
-        <a:font script="Syrn" typeface="Estrangelo Edessa"/>
-        <a:font script="Syrj" typeface="Estrangelo Edessa"/>
-        <a:font script="Syre" typeface="Estrangelo Edessa"/>
-        <a:font script="Sora" typeface="Nirmala UI"/>
-        <a:font script="Tale" typeface="Microsoft Tai Le"/>
-        <a:font script="Talu" typeface="Microsoft New Tai Lue"/>
-        <a:font script="Tfng" typeface="Ebrima"/>
       </a:majorFont>
       <a:minorFont>
         <a:latin typeface="Calibri" panose="020F0502020204030204"/>
@@ -854,26 +1397,9 @@
         <a:font script="Viet" typeface="Arial"/>
         <a:font script="Uigh" typeface="Microsoft Uighur"/>
         <a:font script="Geor" typeface="Sylfaen"/>
-        <a:font script="Armn" typeface="Arial"/>
-        <a:font script="Bugi" typeface="Leelawadee UI"/>
-        <a:font script="Bopo" typeface="Microsoft JhengHei"/>
-        <a:font script="Java" typeface="Javanese Text"/>
-        <a:font script="Lisu" typeface="Segoe UI"/>
-        <a:font script="Mymr" typeface="Myanmar Text"/>
-        <a:font script="Nkoo" typeface="Ebrima"/>
-        <a:font script="Olck" typeface="Nirmala UI"/>
-        <a:font script="Osma" typeface="Ebrima"/>
-        <a:font script="Phag" typeface="Phagspa"/>
-        <a:font script="Syrn" typeface="Estrangelo Edessa"/>
-        <a:font script="Syrj" typeface="Estrangelo Edessa"/>
-        <a:font script="Syre" typeface="Estrangelo Edessa"/>
-        <a:font script="Sora" typeface="Nirmala UI"/>
-        <a:font script="Tale" typeface="Microsoft Tai Le"/>
-        <a:font script="Talu" typeface="Microsoft New Tai Lue"/>
-        <a:font script="Tfng" typeface="Ebrima"/>
       </a:minorFont>
     </a:fontScheme>
-    <a:fmtScheme name="Стандартная">
+    <a:fmtScheme name="Office">
       <a:fillStyleLst>
         <a:solidFill>
           <a:schemeClr val="phClr"/>

</xml_diff>